<commit_message>
More missed mail_address strings in docx
</commit_message>
<xml_diff>
--- a/docassemble/assemblylinewizard/test/unmap_suffixes.docx
+++ b/docassemble/assemblylinewizard/test/unmap_suffixes.docx
@@ -12,7 +12,20 @@
         <w:rPr>
           <w:lang w:val="en-US"/>
         </w:rPr>
-        <w:t>{{ children[0].age_in_years() }}</w:t>
+        <w:t>{{ children[1].age_in_years() }}</w:t>
+      </w:r>
+    </w:p>
+    <w:p>
+      <w:pPr>
+        <w:pStyle w:val="PreformattedText"/>
+        <w:spacing w:before="0" w:after="230"/>
+        <w:rPr/>
+      </w:pPr>
+      <w:r>
+        <w:rPr>
+          <w:lang w:val="en-US"/>
+        </w:rPr>
+        <w:t>{{ children[1].birthdate.random_method() }}</w:t>
       </w:r>
     </w:p>
     <w:p>
@@ -45,6 +58,21 @@
       <w:pPr>
         <w:pStyle w:val="PreformattedText"/>
         <w:spacing w:before="0" w:after="230"/>
+        <w:rPr>
+          <w:lang w:val="en-US"/>
+        </w:rPr>
+      </w:pPr>
+      <w:r>
+        <w:rPr>
+          <w:lang w:val="en-US"/>
+        </w:rPr>
+        <w:t>{{ children[0].name.middle }}</w:t>
+      </w:r>
+    </w:p>
+    <w:p>
+      <w:pPr>
+        <w:pStyle w:val="PreformattedText"/>
+        <w:spacing w:before="0" w:after="230"/>
         <w:rPr/>
       </w:pPr>
       <w:r>
@@ -77,6 +105,19 @@
         <w:rPr>
           <w:lang w:val="en-US"/>
         </w:rPr>
+        <w:t>{{ children[0].address.county }}</w:t>
+      </w:r>
+    </w:p>
+    <w:p>
+      <w:pPr>
+        <w:pStyle w:val="PreformattedText"/>
+        <w:spacing w:before="0" w:after="230"/>
+        <w:rPr/>
+      </w:pPr>
+      <w:r>
+        <w:rPr>
+          <w:lang w:val="en-US"/>
+        </w:rPr>
         <w:t>{{ children[0].address.on_one_line() }}</w:t>
       </w:r>
     </w:p>
@@ -116,94 +157,85 @@
         <w:rPr>
           <w:lang w:val="en-US"/>
         </w:rPr>
-        <w:t>{{ children[0].mail</w:t>
-      </w:r>
-      <w:r>
-        <w:rPr>
-          <w:lang w:val="en-US"/>
-        </w:rPr>
-        <w:t>ing</w:t>
-      </w:r>
-      <w:r>
-        <w:rPr>
-          <w:lang w:val="en-US"/>
-        </w:rPr>
-        <w:t>_address.block() }}</w:t>
-      </w:r>
-    </w:p>
-    <w:p>
-      <w:pPr>
-        <w:pStyle w:val="PreformattedText"/>
-        <w:spacing w:before="0" w:after="230"/>
-        <w:rPr/>
-      </w:pPr>
-      <w:r>
-        <w:rPr>
-          <w:lang w:val="en-US"/>
-        </w:rPr>
-        <w:t>{{ children[0].mail</w:t>
-      </w:r>
-      <w:r>
-        <w:rPr>
-          <w:lang w:val="en-US"/>
-        </w:rPr>
-        <w:t>ing</w:t>
-      </w:r>
-      <w:r>
-        <w:rPr>
-          <w:lang w:val="en-US"/>
-        </w:rPr>
-        <w:t>_address.on_one_line() }}</w:t>
-      </w:r>
-    </w:p>
-    <w:p>
-      <w:pPr>
-        <w:pStyle w:val="PreformattedText"/>
-        <w:spacing w:before="0" w:after="230"/>
-        <w:rPr/>
-      </w:pPr>
-      <w:r>
-        <w:rPr>
-          <w:lang w:val="en-US"/>
-        </w:rPr>
-        <w:t>{{ children[0].mail</w:t>
-      </w:r>
-      <w:r>
-        <w:rPr>
-          <w:lang w:val="en-US"/>
-        </w:rPr>
-        <w:t>ing</w:t>
-      </w:r>
-      <w:r>
-        <w:rPr>
-          <w:lang w:val="en-US"/>
-        </w:rPr>
-        <w:t>_address.line_one() }}</w:t>
-      </w:r>
-    </w:p>
-    <w:p>
-      <w:pPr>
-        <w:pStyle w:val="PreformattedText"/>
-        <w:spacing w:before="0" w:after="230"/>
-        <w:rPr/>
-      </w:pPr>
-      <w:r>
-        <w:rPr>
-          <w:lang w:val="en-US"/>
-        </w:rPr>
-        <w:t>{{ children[0].mail</w:t>
-      </w:r>
-      <w:r>
-        <w:rPr>
-          <w:lang w:val="en-US"/>
-        </w:rPr>
-        <w:t>ing</w:t>
-      </w:r>
-      <w:r>
-        <w:rPr>
-          <w:lang w:val="en-US"/>
-        </w:rPr>
-        <w:t>_address.line_two() }}</w:t>
+        <w:t>{{ children[0].mailing_address.block() }}</w:t>
+      </w:r>
+    </w:p>
+    <w:p>
+      <w:pPr>
+        <w:pStyle w:val="PreformattedText"/>
+        <w:spacing w:before="0" w:after="230"/>
+        <w:rPr/>
+      </w:pPr>
+      <w:r>
+        <w:rPr>
+          <w:lang w:val="en-US"/>
+        </w:rPr>
+        <w:t>{{ children[0].mailing_address.address }}</w:t>
+      </w:r>
+    </w:p>
+    <w:p>
+      <w:pPr>
+        <w:pStyle w:val="PreformattedText"/>
+        <w:spacing w:before="0" w:after="230"/>
+        <w:rPr/>
+      </w:pPr>
+      <w:r>
+        <w:rPr>
+          <w:lang w:val="en-US"/>
+        </w:rPr>
+        <w:t>{{ children[0].mailing_address }}</w:t>
+      </w:r>
+    </w:p>
+    <w:p>
+      <w:pPr>
+        <w:pStyle w:val="PreformattedText"/>
+        <w:spacing w:before="0" w:after="230"/>
+        <w:rPr/>
+      </w:pPr>
+      <w:r>
+        <w:rPr>
+          <w:lang w:val="en-US"/>
+        </w:rPr>
+        <w:t>{{ children[0].mailing_address.county }}</w:t>
+      </w:r>
+    </w:p>
+    <w:p>
+      <w:pPr>
+        <w:pStyle w:val="PreformattedText"/>
+        <w:spacing w:before="0" w:after="230"/>
+        <w:rPr/>
+      </w:pPr>
+      <w:r>
+        <w:rPr>
+          <w:lang w:val="en-US"/>
+        </w:rPr>
+        <w:t>{{ children[0].mailing_address.on_one_line() }}</w:t>
+      </w:r>
+    </w:p>
+    <w:p>
+      <w:pPr>
+        <w:pStyle w:val="PreformattedText"/>
+        <w:spacing w:before="0" w:after="230"/>
+        <w:rPr/>
+      </w:pPr>
+      <w:r>
+        <w:rPr>
+          <w:lang w:val="en-US"/>
+        </w:rPr>
+        <w:t>{{ children[0].mailing_address.line_one() }}</w:t>
+      </w:r>
+    </w:p>
+    <w:p>
+      <w:pPr>
+        <w:pStyle w:val="PreformattedText"/>
+        <w:spacing w:before="0" w:after="230"/>
+        <w:rPr/>
+      </w:pPr>
+      <w:r>
+        <w:rPr>
+          <w:lang w:val="en-US"/>
+        </w:rPr>
+        <w:t>{{ children[0].mailing_address.line_two() }}</w:t>
       </w:r>
     </w:p>
     <w:p>
@@ -227,84 +259,7 @@
       </w:pPr>
       <w:r>
         <w:rPr/>
-      </w:r>
-    </w:p>
-    <w:p>
-      <w:pPr>
-        <w:pStyle w:val="PreformattedText"/>
-        <w:spacing w:before="0" w:after="230"/>
-        <w:rPr/>
-      </w:pPr>
-      <w:r>
-        <w:rPr>
-          <w:lang w:val="en-US"/>
-        </w:rPr>
-        <w:t>review screen block should have:</w:t>
-      </w:r>
-    </w:p>
-    <w:p>
-      <w:pPr>
-        <w:pStyle w:val="PreformattedText"/>
-        <w:spacing w:before="0" w:after="230"/>
-        <w:rPr/>
-      </w:pPr>
-      <w:r>
-        <w:rPr>
-          <w:lang w:val="en-US"/>
-        </w:rPr>
-        <w:t>children[0].birthdate</w:t>
-      </w:r>
-    </w:p>
-    <w:p>
-      <w:pPr>
-        <w:pStyle w:val="PreformattedText"/>
-        <w:spacing w:before="0" w:after="230"/>
-        <w:rPr/>
-      </w:pPr>
-      <w:r>
-        <w:rPr>
-          <w:lang w:val="en-US"/>
-        </w:rPr>
-        <w:t>children[0].name.first</w:t>
-      </w:r>
-    </w:p>
-    <w:p>
-      <w:pPr>
-        <w:pStyle w:val="PreformattedText"/>
-        <w:spacing w:before="0" w:after="230"/>
-        <w:rPr/>
-      </w:pPr>
-      <w:r>
-        <w:rPr>
-          <w:lang w:val="en-US"/>
-        </w:rPr>
-        <w:t>children[0].address.address</w:t>
-      </w:r>
-    </w:p>
-    <w:p>
-      <w:pPr>
-        <w:pStyle w:val="PreformattedText"/>
-        <w:spacing w:before="0" w:after="230"/>
-        <w:rPr/>
-      </w:pPr>
-      <w:r>
-        <w:rPr>
-          <w:lang w:val="en-US"/>
-        </w:rPr>
-        <w:t>children[0].mailing_address.address</w:t>
-      </w:r>
-    </w:p>
-    <w:p>
-      <w:pPr>
-        <w:pStyle w:val="PreformattedText"/>
-        <w:spacing w:before="0" w:after="230"/>
-        <w:rPr/>
-      </w:pPr>
-      <w:r>
-        <w:rPr>
-          <w:lang w:val="en-US"/>
-        </w:rPr>
-        <w:t>children[0].phone_number</w:t>
+        <w:t>{{ milkman.attorney.firm }}</w:t>
       </w:r>
     </w:p>
     <w:sectPr>

</xml_diff>